<commit_message>
Fixed build errors caused by importing sample projects
</commit_message>
<xml_diff>
--- a/Notes.docx
+++ b/Notes.docx
@@ -180,6 +180,9 @@
       </w:r>
     </w:p>
     <w:p>
+      <w:pPr>
+        <w:pStyle w:val="Sottotitolo"/>
+      </w:pPr>
       <w:r>
         <w:t>Advantages of Volley</w:t>
       </w:r>
@@ -196,7 +199,10 @@
     </w:p>
     <w:p>
       <w:r>
-        <w:t>Related to destroyed view are deleted automatically</w:t>
+        <w:t>Requests r</w:t>
+      </w:r>
+      <w:r>
+        <w:t>elated to destroyed view are deleted automatically</w:t>
       </w:r>
     </w:p>
     <w:p>
@@ -224,6 +230,229 @@
       <w:r>
         <w:sym w:font="Wingdings" w:char="F04A"/>
       </w:r>
+    </w:p>
+    <w:p>
+      <w:pPr>
+        <w:pStyle w:val="Sottotitolo"/>
+      </w:pPr>
+      <w:r>
+        <w:lastRenderedPageBreak/>
+        <w:t>Downsides of Volley</w:t>
+      </w:r>
+    </w:p>
+    <w:p>
+      <w:r>
+        <w:t>No default caching system available</w:t>
+      </w:r>
+    </w:p>
+    <w:p>
+      <w:r>
+        <w:t>Unsuitable for massive upload/download operations, use internal Android services (what services?)</w:t>
+      </w:r>
+    </w:p>
+    <w:p>
+      <w:r>
+        <w:t xml:space="preserve">No push notification </w:t>
+      </w:r>
+      <w:r>
+        <w:t>support</w:t>
+      </w:r>
+      <w:r>
+        <w:t xml:space="preserve">(use </w:t>
+      </w:r>
+      <w:proofErr w:type="spellStart"/>
+      <w:r>
+        <w:t>gcm</w:t>
+      </w:r>
+      <w:proofErr w:type="spellEnd"/>
+      <w:r>
+        <w:t>, parse($)?)</w:t>
+      </w:r>
+    </w:p>
+    <w:p>
+      <w:pPr>
+        <w:pStyle w:val="Sottotitolo"/>
+      </w:pPr>
+      <w:r>
+        <w:t>Volley tutorial APP</w:t>
+      </w:r>
+      <w:r>
+        <w:t xml:space="preserve"> architecture</w:t>
+      </w:r>
+    </w:p>
+    <w:p>
+      <w:pPr>
+        <w:pStyle w:val="Paragrafoelenco"/>
+        <w:numPr>
+          <w:ilvl w:val="0"/>
+          <w:numId w:val="2"/>
+        </w:numPr>
+      </w:pPr>
+      <w:r>
+        <w:t>Main class</w:t>
+      </w:r>
+    </w:p>
+    <w:p>
+      <w:pPr>
+        <w:pStyle w:val="Paragrafoelenco"/>
+        <w:numPr>
+          <w:ilvl w:val="1"/>
+          <w:numId w:val="2"/>
+        </w:numPr>
+      </w:pPr>
+      <w:r>
+        <w:t>Image loader</w:t>
+      </w:r>
+    </w:p>
+    <w:p>
+      <w:pPr>
+        <w:pStyle w:val="Paragrafoelenco"/>
+        <w:numPr>
+          <w:ilvl w:val="1"/>
+          <w:numId w:val="2"/>
+        </w:numPr>
+      </w:pPr>
+      <w:r>
+        <w:t>Request queue</w:t>
+      </w:r>
+    </w:p>
+    <w:p>
+      <w:pPr>
+        <w:pStyle w:val="Paragrafoelenco"/>
+        <w:numPr>
+          <w:ilvl w:val="0"/>
+          <w:numId w:val="2"/>
+        </w:numPr>
+      </w:pPr>
+      <w:r>
+        <w:t>Base activity (view?)</w:t>
+      </w:r>
+    </w:p>
+    <w:p>
+      <w:pPr>
+        <w:pStyle w:val="Paragrafoelenco"/>
+        <w:numPr>
+          <w:ilvl w:val="1"/>
+          <w:numId w:val="2"/>
+        </w:numPr>
+      </w:pPr>
+      <w:r>
+        <w:t>Login</w:t>
+      </w:r>
+    </w:p>
+    <w:p>
+      <w:pPr>
+        <w:pStyle w:val="Paragrafoelenco"/>
+        <w:numPr>
+          <w:ilvl w:val="1"/>
+          <w:numId w:val="2"/>
+        </w:numPr>
+      </w:pPr>
+      <w:r>
+        <w:t xml:space="preserve">Wall activity &lt;-&gt; wall adapter (binds </w:t>
+      </w:r>
+      <w:proofErr w:type="spellStart"/>
+      <w:r>
+        <w:t>ui</w:t>
+      </w:r>
+      <w:proofErr w:type="spellEnd"/>
+      <w:r>
+        <w:t xml:space="preserve">  svc data)</w:t>
+      </w:r>
+    </w:p>
+    <w:p>
+      <w:pPr>
+        <w:pStyle w:val="Sottotitolo"/>
+      </w:pPr>
+      <w:r>
+        <w:t>Service architecture</w:t>
+      </w:r>
+    </w:p>
+    <w:p>
+      <w:pPr>
+        <w:pStyle w:val="Paragrafoelenco"/>
+        <w:numPr>
+          <w:ilvl w:val="0"/>
+          <w:numId w:val="3"/>
+        </w:numPr>
+      </w:pPr>
+      <w:r>
+        <w:t xml:space="preserve">Login (response format </w:t>
+      </w:r>
+      <w:proofErr w:type="spellStart"/>
+      <w:r>
+        <w:t>json</w:t>
+      </w:r>
+      <w:proofErr w:type="spellEnd"/>
+      <w:r>
+        <w:t>)</w:t>
+      </w:r>
+    </w:p>
+    <w:p>
+      <w:pPr>
+        <w:pStyle w:val="Paragrafoelenco"/>
+        <w:numPr>
+          <w:ilvl w:val="0"/>
+          <w:numId w:val="3"/>
+        </w:numPr>
+      </w:pPr>
+      <w:r>
+        <w:t>Get wall (ditto)</w:t>
+      </w:r>
+    </w:p>
+    <w:p>
+      <w:pPr>
+        <w:pStyle w:val="Paragrafoelenco"/>
+        <w:numPr>
+          <w:ilvl w:val="0"/>
+          <w:numId w:val="3"/>
+        </w:numPr>
+      </w:pPr>
+      <w:r>
+        <w:t>Post wall (ditto)</w:t>
+      </w:r>
+    </w:p>
+    <w:p>
+      <w:pPr>
+        <w:pStyle w:val="Sottotitolo"/>
+      </w:pPr>
+      <w:r>
+        <w:t>Initialization</w:t>
+      </w:r>
+    </w:p>
+    <w:p>
+      <w:r>
+        <w:t>Queue inner workings</w:t>
+      </w:r>
+    </w:p>
+    <w:p>
+      <w:pPr>
+        <w:pStyle w:val="Paragrafoelenco"/>
+        <w:numPr>
+          <w:ilvl w:val="0"/>
+          <w:numId w:val="4"/>
+        </w:numPr>
+      </w:pPr>
+      <w:r>
+        <w:t>Thread check memory then disk</w:t>
+      </w:r>
+    </w:p>
+    <w:p>
+      <w:pPr>
+        <w:pStyle w:val="Paragrafoelenco"/>
+        <w:numPr>
+          <w:ilvl w:val="0"/>
+          <w:numId w:val="4"/>
+        </w:numPr>
+      </w:pPr>
+      <w:r>
+        <w:t xml:space="preserve">Miss? - &gt; signal to dedicated thread that calls </w:t>
+      </w:r>
+      <w:proofErr w:type="spellStart"/>
+      <w:r>
+        <w:t>ws</w:t>
+      </w:r>
+      <w:proofErr w:type="spellEnd"/>
     </w:p>
     <w:p/>
     <w:sectPr>
@@ -327,8 +556,284 @@
       </w:pPr>
     </w:lvl>
   </w:abstractNum>
+  <w:abstractNum w:abstractNumId="1">
+    <w:nsid w:val="48BD4046"/>
+    <w:multiLevelType w:val="hybridMultilevel"/>
+    <w:tmpl w:val="280CB000"/>
+    <w:lvl w:ilvl="0" w:tplc="04100011">
+      <w:start w:val="1"/>
+      <w:numFmt w:val="decimal"/>
+      <w:lvlText w:val="%1)"/>
+      <w:lvlJc w:val="left"/>
+      <w:pPr>
+        <w:ind w:left="720" w:hanging="360"/>
+      </w:pPr>
+      <w:rPr>
+        <w:rFonts w:hint="default"/>
+      </w:rPr>
+    </w:lvl>
+    <w:lvl w:ilvl="1" w:tplc="04100019" w:tentative="1">
+      <w:start w:val="1"/>
+      <w:numFmt w:val="lowerLetter"/>
+      <w:lvlText w:val="%2."/>
+      <w:lvlJc w:val="left"/>
+      <w:pPr>
+        <w:ind w:left="1440" w:hanging="360"/>
+      </w:pPr>
+    </w:lvl>
+    <w:lvl w:ilvl="2" w:tplc="0410001B" w:tentative="1">
+      <w:start w:val="1"/>
+      <w:numFmt w:val="lowerRoman"/>
+      <w:lvlText w:val="%3."/>
+      <w:lvlJc w:val="right"/>
+      <w:pPr>
+        <w:ind w:left="2160" w:hanging="180"/>
+      </w:pPr>
+    </w:lvl>
+    <w:lvl w:ilvl="3" w:tplc="0410000F" w:tentative="1">
+      <w:start w:val="1"/>
+      <w:numFmt w:val="decimal"/>
+      <w:lvlText w:val="%4."/>
+      <w:lvlJc w:val="left"/>
+      <w:pPr>
+        <w:ind w:left="2880" w:hanging="360"/>
+      </w:pPr>
+    </w:lvl>
+    <w:lvl w:ilvl="4" w:tplc="04100019" w:tentative="1">
+      <w:start w:val="1"/>
+      <w:numFmt w:val="lowerLetter"/>
+      <w:lvlText w:val="%5."/>
+      <w:lvlJc w:val="left"/>
+      <w:pPr>
+        <w:ind w:left="3600" w:hanging="360"/>
+      </w:pPr>
+    </w:lvl>
+    <w:lvl w:ilvl="5" w:tplc="0410001B" w:tentative="1">
+      <w:start w:val="1"/>
+      <w:numFmt w:val="lowerRoman"/>
+      <w:lvlText w:val="%6."/>
+      <w:lvlJc w:val="right"/>
+      <w:pPr>
+        <w:ind w:left="4320" w:hanging="180"/>
+      </w:pPr>
+    </w:lvl>
+    <w:lvl w:ilvl="6" w:tplc="0410000F" w:tentative="1">
+      <w:start w:val="1"/>
+      <w:numFmt w:val="decimal"/>
+      <w:lvlText w:val="%7."/>
+      <w:lvlJc w:val="left"/>
+      <w:pPr>
+        <w:ind w:left="5040" w:hanging="360"/>
+      </w:pPr>
+    </w:lvl>
+    <w:lvl w:ilvl="7" w:tplc="04100019" w:tentative="1">
+      <w:start w:val="1"/>
+      <w:numFmt w:val="lowerLetter"/>
+      <w:lvlText w:val="%8."/>
+      <w:lvlJc w:val="left"/>
+      <w:pPr>
+        <w:ind w:left="5760" w:hanging="360"/>
+      </w:pPr>
+    </w:lvl>
+    <w:lvl w:ilvl="8" w:tplc="0410001B" w:tentative="1">
+      <w:start w:val="1"/>
+      <w:numFmt w:val="lowerRoman"/>
+      <w:lvlText w:val="%9."/>
+      <w:lvlJc w:val="right"/>
+      <w:pPr>
+        <w:ind w:left="6480" w:hanging="180"/>
+      </w:pPr>
+    </w:lvl>
+  </w:abstractNum>
+  <w:abstractNum w:abstractNumId="2">
+    <w:nsid w:val="48BD4927"/>
+    <w:multiLevelType w:val="hybridMultilevel"/>
+    <w:tmpl w:val="86944ABA"/>
+    <w:lvl w:ilvl="0" w:tplc="04100011">
+      <w:start w:val="1"/>
+      <w:numFmt w:val="decimal"/>
+      <w:lvlText w:val="%1)"/>
+      <w:lvlJc w:val="left"/>
+      <w:pPr>
+        <w:ind w:left="720" w:hanging="360"/>
+      </w:pPr>
+      <w:rPr>
+        <w:rFonts w:hint="default"/>
+      </w:rPr>
+    </w:lvl>
+    <w:lvl w:ilvl="1" w:tplc="04100019">
+      <w:start w:val="1"/>
+      <w:numFmt w:val="lowerLetter"/>
+      <w:lvlText w:val="%2."/>
+      <w:lvlJc w:val="left"/>
+      <w:pPr>
+        <w:ind w:left="1440" w:hanging="360"/>
+      </w:pPr>
+    </w:lvl>
+    <w:lvl w:ilvl="2" w:tplc="0410001B" w:tentative="1">
+      <w:start w:val="1"/>
+      <w:numFmt w:val="lowerRoman"/>
+      <w:lvlText w:val="%3."/>
+      <w:lvlJc w:val="right"/>
+      <w:pPr>
+        <w:ind w:left="2160" w:hanging="180"/>
+      </w:pPr>
+    </w:lvl>
+    <w:lvl w:ilvl="3" w:tplc="0410000F" w:tentative="1">
+      <w:start w:val="1"/>
+      <w:numFmt w:val="decimal"/>
+      <w:lvlText w:val="%4."/>
+      <w:lvlJc w:val="left"/>
+      <w:pPr>
+        <w:ind w:left="2880" w:hanging="360"/>
+      </w:pPr>
+    </w:lvl>
+    <w:lvl w:ilvl="4" w:tplc="04100019" w:tentative="1">
+      <w:start w:val="1"/>
+      <w:numFmt w:val="lowerLetter"/>
+      <w:lvlText w:val="%5."/>
+      <w:lvlJc w:val="left"/>
+      <w:pPr>
+        <w:ind w:left="3600" w:hanging="360"/>
+      </w:pPr>
+    </w:lvl>
+    <w:lvl w:ilvl="5" w:tplc="0410001B" w:tentative="1">
+      <w:start w:val="1"/>
+      <w:numFmt w:val="lowerRoman"/>
+      <w:lvlText w:val="%6."/>
+      <w:lvlJc w:val="right"/>
+      <w:pPr>
+        <w:ind w:left="4320" w:hanging="180"/>
+      </w:pPr>
+    </w:lvl>
+    <w:lvl w:ilvl="6" w:tplc="0410000F" w:tentative="1">
+      <w:start w:val="1"/>
+      <w:numFmt w:val="decimal"/>
+      <w:lvlText w:val="%7."/>
+      <w:lvlJc w:val="left"/>
+      <w:pPr>
+        <w:ind w:left="5040" w:hanging="360"/>
+      </w:pPr>
+    </w:lvl>
+    <w:lvl w:ilvl="7" w:tplc="04100019" w:tentative="1">
+      <w:start w:val="1"/>
+      <w:numFmt w:val="lowerLetter"/>
+      <w:lvlText w:val="%8."/>
+      <w:lvlJc w:val="left"/>
+      <w:pPr>
+        <w:ind w:left="5760" w:hanging="360"/>
+      </w:pPr>
+    </w:lvl>
+    <w:lvl w:ilvl="8" w:tplc="0410001B" w:tentative="1">
+      <w:start w:val="1"/>
+      <w:numFmt w:val="lowerRoman"/>
+      <w:lvlText w:val="%9."/>
+      <w:lvlJc w:val="right"/>
+      <w:pPr>
+        <w:ind w:left="6480" w:hanging="180"/>
+      </w:pPr>
+    </w:lvl>
+  </w:abstractNum>
+  <w:abstractNum w:abstractNumId="3">
+    <w:nsid w:val="7B0E0A75"/>
+    <w:multiLevelType w:val="hybridMultilevel"/>
+    <w:tmpl w:val="4AA6151C"/>
+    <w:lvl w:ilvl="0" w:tplc="04100011">
+      <w:start w:val="1"/>
+      <w:numFmt w:val="decimal"/>
+      <w:lvlText w:val="%1)"/>
+      <w:lvlJc w:val="left"/>
+      <w:pPr>
+        <w:ind w:left="720" w:hanging="360"/>
+      </w:pPr>
+      <w:rPr>
+        <w:rFonts w:hint="default"/>
+      </w:rPr>
+    </w:lvl>
+    <w:lvl w:ilvl="1" w:tplc="04100019" w:tentative="1">
+      <w:start w:val="1"/>
+      <w:numFmt w:val="lowerLetter"/>
+      <w:lvlText w:val="%2."/>
+      <w:lvlJc w:val="left"/>
+      <w:pPr>
+        <w:ind w:left="1440" w:hanging="360"/>
+      </w:pPr>
+    </w:lvl>
+    <w:lvl w:ilvl="2" w:tplc="0410001B" w:tentative="1">
+      <w:start w:val="1"/>
+      <w:numFmt w:val="lowerRoman"/>
+      <w:lvlText w:val="%3."/>
+      <w:lvlJc w:val="right"/>
+      <w:pPr>
+        <w:ind w:left="2160" w:hanging="180"/>
+      </w:pPr>
+    </w:lvl>
+    <w:lvl w:ilvl="3" w:tplc="0410000F" w:tentative="1">
+      <w:start w:val="1"/>
+      <w:numFmt w:val="decimal"/>
+      <w:lvlText w:val="%4."/>
+      <w:lvlJc w:val="left"/>
+      <w:pPr>
+        <w:ind w:left="2880" w:hanging="360"/>
+      </w:pPr>
+    </w:lvl>
+    <w:lvl w:ilvl="4" w:tplc="04100019" w:tentative="1">
+      <w:start w:val="1"/>
+      <w:numFmt w:val="lowerLetter"/>
+      <w:lvlText w:val="%5."/>
+      <w:lvlJc w:val="left"/>
+      <w:pPr>
+        <w:ind w:left="3600" w:hanging="360"/>
+      </w:pPr>
+    </w:lvl>
+    <w:lvl w:ilvl="5" w:tplc="0410001B" w:tentative="1">
+      <w:start w:val="1"/>
+      <w:numFmt w:val="lowerRoman"/>
+      <w:lvlText w:val="%6."/>
+      <w:lvlJc w:val="right"/>
+      <w:pPr>
+        <w:ind w:left="4320" w:hanging="180"/>
+      </w:pPr>
+    </w:lvl>
+    <w:lvl w:ilvl="6" w:tplc="0410000F" w:tentative="1">
+      <w:start w:val="1"/>
+      <w:numFmt w:val="decimal"/>
+      <w:lvlText w:val="%7."/>
+      <w:lvlJc w:val="left"/>
+      <w:pPr>
+        <w:ind w:left="5040" w:hanging="360"/>
+      </w:pPr>
+    </w:lvl>
+    <w:lvl w:ilvl="7" w:tplc="04100019" w:tentative="1">
+      <w:start w:val="1"/>
+      <w:numFmt w:val="lowerLetter"/>
+      <w:lvlText w:val="%8."/>
+      <w:lvlJc w:val="left"/>
+      <w:pPr>
+        <w:ind w:left="5760" w:hanging="360"/>
+      </w:pPr>
+    </w:lvl>
+    <w:lvl w:ilvl="8" w:tplc="0410001B" w:tentative="1">
+      <w:start w:val="1"/>
+      <w:numFmt w:val="lowerRoman"/>
+      <w:lvlText w:val="%9."/>
+      <w:lvlJc w:val="right"/>
+      <w:pPr>
+        <w:ind w:left="6480" w:hanging="180"/>
+      </w:pPr>
+    </w:lvl>
+  </w:abstractNum>
   <w:num w:numId="1">
     <w:abstractNumId w:val="0"/>
+  </w:num>
+  <w:num w:numId="2">
+    <w:abstractNumId w:val="2"/>
+  </w:num>
+  <w:num w:numId="3">
+    <w:abstractNumId w:val="1"/>
+  </w:num>
+  <w:num w:numId="4">
+    <w:abstractNumId w:val="3"/>
   </w:num>
 </w:numbering>
 </file>

</xml_diff>

<commit_message>
Added method to persist login information
</commit_message>
<xml_diff>
--- a/Notes.docx
+++ b/Notes.docx
@@ -451,6 +451,56 @@
       <w:proofErr w:type="spellStart"/>
       <w:r>
         <w:t>ws</w:t>
+      </w:r>
+      <w:proofErr w:type="spellEnd"/>
+    </w:p>
+    <w:p>
+      <w:pPr>
+        <w:pStyle w:val="Paragrafoelenco"/>
+        <w:numPr>
+          <w:ilvl w:val="0"/>
+          <w:numId w:val="4"/>
+        </w:numPr>
+      </w:pPr>
+      <w:r>
+        <w:t>(ask about caching system)</w:t>
+      </w:r>
+    </w:p>
+    <w:p>
+      <w:hyperlink r:id="rId5" w:history="1">
+        <w:r>
+          <w:rPr>
+            <w:rStyle w:val="Collegamentoipertestuale"/>
+          </w:rPr>
+          <w:t>http://goo.gl/x2Wbw1</w:t>
+        </w:r>
+      </w:hyperlink>
+    </w:p>
+    <w:p>
+      <w:r>
+        <w:t>response listener</w:t>
+      </w:r>
+    </w:p>
+    <w:p>
+      <w:proofErr w:type="spellStart"/>
+      <w:r>
+        <w:t>stringrequest</w:t>
+      </w:r>
+      <w:proofErr w:type="spellEnd"/>
+      <w:r>
+        <w:t xml:space="preserve"> instead of </w:t>
+      </w:r>
+      <w:proofErr w:type="spellStart"/>
+      <w:r>
+        <w:t>jsonrequest</w:t>
+      </w:r>
+      <w:proofErr w:type="spellEnd"/>
+      <w:r>
+        <w:t xml:space="preserve"> since not all servers reply using </w:t>
+      </w:r>
+      <w:proofErr w:type="spellStart"/>
+      <w:r>
+        <w:t>json</w:t>
       </w:r>
       <w:proofErr w:type="spellEnd"/>
     </w:p>
@@ -1080,6 +1130,18 @@
       <w:ind w:left="720"/>
       <w:contextualSpacing/>
     </w:pPr>
+  </w:style>
+  <w:style w:type="character" w:styleId="Collegamentoipertestuale">
+    <w:name w:val="Hyperlink"/>
+    <w:basedOn w:val="Carpredefinitoparagrafo"/>
+    <w:uiPriority w:val="99"/>
+    <w:semiHidden/>
+    <w:unhideWhenUsed/>
+    <w:rsid w:val="00E2259F"/>
+    <w:rPr>
+      <w:color w:val="0000FF"/>
+      <w:u w:val="single"/>
+    </w:rPr>
   </w:style>
 </w:styles>
 </file>

</xml_diff>

<commit_message>
Added phase 2 project
</commit_message>
<xml_diff>
--- a/Notes.docx
+++ b/Notes.docx
@@ -503,6 +503,21 @@
         <w:t>json</w:t>
       </w:r>
       <w:proofErr w:type="spellEnd"/>
+    </w:p>
+    <w:p>
+      <w:proofErr w:type="spellStart"/>
+      <w:r>
+        <w:t>adapterview</w:t>
+      </w:r>
+      <w:proofErr w:type="spellEnd"/>
+      <w:r>
+        <w:t xml:space="preserve"> problems:</w:t>
+      </w:r>
+    </w:p>
+    <w:p>
+      <w:r>
+        <w:t>cannot cancel requests</w:t>
+      </w:r>
     </w:p>
     <w:p/>
     <w:sectPr>

</xml_diff>

<commit_message>
Added comment about user input validation
</commit_message>
<xml_diff>
--- a/Notes.docx
+++ b/Notes.docx
@@ -519,6 +519,35 @@
         <w:t>cannot cancel requests</w:t>
       </w:r>
     </w:p>
+    <w:p>
+      <w:r>
+        <w:t>Wall app architecture</w:t>
+      </w:r>
+    </w:p>
+    <w:p>
+      <w:pPr>
+        <w:pStyle w:val="Paragrafoelenco"/>
+        <w:numPr>
+          <w:ilvl w:val="0"/>
+          <w:numId w:val="5"/>
+        </w:numPr>
+      </w:pPr>
+      <w:r>
+        <w:t>Activity</w:t>
+      </w:r>
+    </w:p>
+    <w:p>
+      <w:r>
+        <w:t>Goo.gl/z40GQJ</w:t>
+      </w:r>
+    </w:p>
+    <w:p/>
+    <w:p>
+      <w:r>
+        <w:t>Set maximum input length on textbox widget and save yourself a headache</w:t>
+      </w:r>
+    </w:p>
+    <w:p/>
     <w:p/>
     <w:sectPr>
       <w:pgSz w:w="11906" w:h="16838"/>
@@ -533,6 +562,95 @@
 <file path=word/numbering.xml><?xml version="1.0" encoding="utf-8"?>
 <w:numbering xmlns:ve="http://schemas.openxmlformats.org/markup-compatibility/2006" xmlns:o="urn:schemas-microsoft-com:office:office" xmlns:r="http://schemas.openxmlformats.org/officeDocument/2006/relationships" xmlns:m="http://schemas.openxmlformats.org/officeDocument/2006/math" xmlns:v="urn:schemas-microsoft-com:vml" xmlns:wp="http://schemas.openxmlformats.org/drawingml/2006/wordprocessingDrawing" xmlns:w10="urn:schemas-microsoft-com:office:word" xmlns:w="http://schemas.openxmlformats.org/wordprocessingml/2006/main" xmlns:wne="http://schemas.microsoft.com/office/word/2006/wordml">
   <w:abstractNum w:abstractNumId="0">
+    <w:nsid w:val="06E06720"/>
+    <w:multiLevelType w:val="hybridMultilevel"/>
+    <w:tmpl w:val="F74472B0"/>
+    <w:lvl w:ilvl="0" w:tplc="04100011">
+      <w:start w:val="1"/>
+      <w:numFmt w:val="decimal"/>
+      <w:lvlText w:val="%1)"/>
+      <w:lvlJc w:val="left"/>
+      <w:pPr>
+        <w:ind w:left="720" w:hanging="360"/>
+      </w:pPr>
+      <w:rPr>
+        <w:rFonts w:hint="default"/>
+      </w:rPr>
+    </w:lvl>
+    <w:lvl w:ilvl="1" w:tplc="04100019" w:tentative="1">
+      <w:start w:val="1"/>
+      <w:numFmt w:val="lowerLetter"/>
+      <w:lvlText w:val="%2."/>
+      <w:lvlJc w:val="left"/>
+      <w:pPr>
+        <w:ind w:left="1440" w:hanging="360"/>
+      </w:pPr>
+    </w:lvl>
+    <w:lvl w:ilvl="2" w:tplc="0410001B" w:tentative="1">
+      <w:start w:val="1"/>
+      <w:numFmt w:val="lowerRoman"/>
+      <w:lvlText w:val="%3."/>
+      <w:lvlJc w:val="right"/>
+      <w:pPr>
+        <w:ind w:left="2160" w:hanging="180"/>
+      </w:pPr>
+    </w:lvl>
+    <w:lvl w:ilvl="3" w:tplc="0410000F" w:tentative="1">
+      <w:start w:val="1"/>
+      <w:numFmt w:val="decimal"/>
+      <w:lvlText w:val="%4."/>
+      <w:lvlJc w:val="left"/>
+      <w:pPr>
+        <w:ind w:left="2880" w:hanging="360"/>
+      </w:pPr>
+    </w:lvl>
+    <w:lvl w:ilvl="4" w:tplc="04100019" w:tentative="1">
+      <w:start w:val="1"/>
+      <w:numFmt w:val="lowerLetter"/>
+      <w:lvlText w:val="%5."/>
+      <w:lvlJc w:val="left"/>
+      <w:pPr>
+        <w:ind w:left="3600" w:hanging="360"/>
+      </w:pPr>
+    </w:lvl>
+    <w:lvl w:ilvl="5" w:tplc="0410001B" w:tentative="1">
+      <w:start w:val="1"/>
+      <w:numFmt w:val="lowerRoman"/>
+      <w:lvlText w:val="%6."/>
+      <w:lvlJc w:val="right"/>
+      <w:pPr>
+        <w:ind w:left="4320" w:hanging="180"/>
+      </w:pPr>
+    </w:lvl>
+    <w:lvl w:ilvl="6" w:tplc="0410000F" w:tentative="1">
+      <w:start w:val="1"/>
+      <w:numFmt w:val="decimal"/>
+      <w:lvlText w:val="%7."/>
+      <w:lvlJc w:val="left"/>
+      <w:pPr>
+        <w:ind w:left="5040" w:hanging="360"/>
+      </w:pPr>
+    </w:lvl>
+    <w:lvl w:ilvl="7" w:tplc="04100019" w:tentative="1">
+      <w:start w:val="1"/>
+      <w:numFmt w:val="lowerLetter"/>
+      <w:lvlText w:val="%8."/>
+      <w:lvlJc w:val="left"/>
+      <w:pPr>
+        <w:ind w:left="5760" w:hanging="360"/>
+      </w:pPr>
+    </w:lvl>
+    <w:lvl w:ilvl="8" w:tplc="0410001B" w:tentative="1">
+      <w:start w:val="1"/>
+      <w:numFmt w:val="lowerRoman"/>
+      <w:lvlText w:val="%9."/>
+      <w:lvlJc w:val="right"/>
+      <w:pPr>
+        <w:ind w:left="6480" w:hanging="180"/>
+      </w:pPr>
+    </w:lvl>
+  </w:abstractNum>
+  <w:abstractNum w:abstractNumId="1">
     <w:nsid w:val="179C6E58"/>
     <w:multiLevelType w:val="hybridMultilevel"/>
     <w:tmpl w:val="3D2E9DA0"/>
@@ -621,7 +739,7 @@
       </w:pPr>
     </w:lvl>
   </w:abstractNum>
-  <w:abstractNum w:abstractNumId="1">
+  <w:abstractNum w:abstractNumId="2">
     <w:nsid w:val="48BD4046"/>
     <w:multiLevelType w:val="hybridMultilevel"/>
     <w:tmpl w:val="280CB000"/>
@@ -710,7 +828,7 @@
       </w:pPr>
     </w:lvl>
   </w:abstractNum>
-  <w:abstractNum w:abstractNumId="2">
+  <w:abstractNum w:abstractNumId="3">
     <w:nsid w:val="48BD4927"/>
     <w:multiLevelType w:val="hybridMultilevel"/>
     <w:tmpl w:val="86944ABA"/>
@@ -799,7 +917,7 @@
       </w:pPr>
     </w:lvl>
   </w:abstractNum>
-  <w:abstractNum w:abstractNumId="3">
+  <w:abstractNum w:abstractNumId="4">
     <w:nsid w:val="7B0E0A75"/>
     <w:multiLevelType w:val="hybridMultilevel"/>
     <w:tmpl w:val="4AA6151C"/>
@@ -889,16 +1007,19 @@
     </w:lvl>
   </w:abstractNum>
   <w:num w:numId="1">
-    <w:abstractNumId w:val="0"/>
+    <w:abstractNumId w:val="1"/>
   </w:num>
   <w:num w:numId="2">
+    <w:abstractNumId w:val="3"/>
+  </w:num>
+  <w:num w:numId="3">
     <w:abstractNumId w:val="2"/>
   </w:num>
-  <w:num w:numId="3">
-    <w:abstractNumId w:val="1"/>
+  <w:num w:numId="4">
+    <w:abstractNumId w:val="4"/>
   </w:num>
-  <w:num w:numId="4">
-    <w:abstractNumId w:val="3"/>
+  <w:num w:numId="5">
+    <w:abstractNumId w:val="0"/>
   </w:num>
 </w:numbering>
 </file>

</xml_diff>